<commit_message>
INICIO DE RAMA: Qué es lo que se va a implementar
</commit_message>
<xml_diff>
--- a/enunciadoJAVADSM.docx
+++ b/enunciadoJAVADSM.docx
@@ -2,6 +2,20 @@
 <file path=word/document.xml><?xml version="1.0" encoding="utf-8"?>
 <w:document xmlns:o="urn:schemas-microsoft-com:office:office" xmlns:r="http://schemas.openxmlformats.org/officeDocument/2006/relationships" xmlns:v="urn:schemas-microsoft-com:vml" xmlns:w="http://schemas.openxmlformats.org/wordprocessingml/2006/main" xmlns:w10="urn:schemas-microsoft-com:office:word" xmlns:wp="http://schemas.openxmlformats.org/drawingml/2006/wordprocessingDrawing" xmlns:wps="http://schemas.microsoft.com/office/word/2010/wordprocessingShape" xmlns:wpg="http://schemas.microsoft.com/office/word/2010/wordprocessingGroup" xmlns:mc="http://schemas.openxmlformats.org/markup-compatibility/2006" xmlns:wp14="http://schemas.microsoft.com/office/word/2010/wordprocessingDrawing" xmlns:w14="http://schemas.microsoft.com/office/word/2010/wordml" mc:Ignorable="w14 wp14">
   <w:body>
+    <w:p>
+      <w:pPr>
+        <w:pStyle w:val="Heading1"/>
+        <w:numPr>
+          <w:ilvl w:val="0"/>
+          <w:numId w:val="2"/>
+        </w:numPr>
+        <w:spacing w:before="240" w:after="120"/>
+        <w:rPr/>
+      </w:pPr>
+      <w:r>
+        <w:rPr/>
+      </w:r>
+    </w:p>
     <w:p>
       <w:pPr>
         <w:pStyle w:val="Heading1"/>
@@ -9589,6 +9603,513 @@
       <w:rFonts w:cs="OpenSymbol"/>
     </w:rPr>
   </w:style>
+  <w:style w:type="character" w:styleId="ListLabel316">
+    <w:name w:val="ListLabel 316"/>
+    <w:qFormat/>
+    <w:rPr>
+      <w:rFonts w:cs="OpenSymbol"/>
+      <w:sz w:val="20"/>
+    </w:rPr>
+  </w:style>
+  <w:style w:type="character" w:styleId="ListLabel317">
+    <w:name w:val="ListLabel 317"/>
+    <w:qFormat/>
+    <w:rPr>
+      <w:rFonts w:cs="OpenSymbol"/>
+      <w:sz w:val="20"/>
+    </w:rPr>
+  </w:style>
+  <w:style w:type="character" w:styleId="ListLabel318">
+    <w:name w:val="ListLabel 318"/>
+    <w:qFormat/>
+    <w:rPr>
+      <w:rFonts w:cs="OpenSymbol"/>
+    </w:rPr>
+  </w:style>
+  <w:style w:type="character" w:styleId="ListLabel319">
+    <w:name w:val="ListLabel 319"/>
+    <w:qFormat/>
+    <w:rPr>
+      <w:rFonts w:cs="OpenSymbol"/>
+    </w:rPr>
+  </w:style>
+  <w:style w:type="character" w:styleId="ListLabel320">
+    <w:name w:val="ListLabel 320"/>
+    <w:qFormat/>
+    <w:rPr>
+      <w:rFonts w:cs="OpenSymbol"/>
+    </w:rPr>
+  </w:style>
+  <w:style w:type="character" w:styleId="ListLabel321">
+    <w:name w:val="ListLabel 321"/>
+    <w:qFormat/>
+    <w:rPr>
+      <w:rFonts w:cs="OpenSymbol"/>
+    </w:rPr>
+  </w:style>
+  <w:style w:type="character" w:styleId="ListLabel322">
+    <w:name w:val="ListLabel 322"/>
+    <w:qFormat/>
+    <w:rPr>
+      <w:rFonts w:cs="OpenSymbol"/>
+    </w:rPr>
+  </w:style>
+  <w:style w:type="character" w:styleId="ListLabel323">
+    <w:name w:val="ListLabel 323"/>
+    <w:qFormat/>
+    <w:rPr>
+      <w:rFonts w:cs="OpenSymbol"/>
+    </w:rPr>
+  </w:style>
+  <w:style w:type="character" w:styleId="ListLabel324">
+    <w:name w:val="ListLabel 324"/>
+    <w:qFormat/>
+    <w:rPr>
+      <w:rFonts w:cs="OpenSymbol"/>
+    </w:rPr>
+  </w:style>
+  <w:style w:type="character" w:styleId="ListLabel325">
+    <w:name w:val="ListLabel 325"/>
+    <w:qFormat/>
+    <w:rPr>
+      <w:rFonts w:cs="OpenSymbol"/>
+      <w:sz w:val="22"/>
+    </w:rPr>
+  </w:style>
+  <w:style w:type="character" w:styleId="ListLabel326">
+    <w:name w:val="ListLabel 326"/>
+    <w:qFormat/>
+    <w:rPr>
+      <w:rFonts w:cs="OpenSymbol"/>
+    </w:rPr>
+  </w:style>
+  <w:style w:type="character" w:styleId="ListLabel327">
+    <w:name w:val="ListLabel 327"/>
+    <w:qFormat/>
+    <w:rPr>
+      <w:rFonts w:cs="OpenSymbol"/>
+    </w:rPr>
+  </w:style>
+  <w:style w:type="character" w:styleId="ListLabel328">
+    <w:name w:val="ListLabel 328"/>
+    <w:qFormat/>
+    <w:rPr>
+      <w:rFonts w:cs="OpenSymbol"/>
+    </w:rPr>
+  </w:style>
+  <w:style w:type="character" w:styleId="ListLabel329">
+    <w:name w:val="ListLabel 329"/>
+    <w:qFormat/>
+    <w:rPr>
+      <w:rFonts w:cs="OpenSymbol"/>
+    </w:rPr>
+  </w:style>
+  <w:style w:type="character" w:styleId="ListLabel330">
+    <w:name w:val="ListLabel 330"/>
+    <w:qFormat/>
+    <w:rPr>
+      <w:rFonts w:cs="OpenSymbol"/>
+    </w:rPr>
+  </w:style>
+  <w:style w:type="character" w:styleId="ListLabel331">
+    <w:name w:val="ListLabel 331"/>
+    <w:qFormat/>
+    <w:rPr>
+      <w:rFonts w:cs="OpenSymbol"/>
+    </w:rPr>
+  </w:style>
+  <w:style w:type="character" w:styleId="ListLabel332">
+    <w:name w:val="ListLabel 332"/>
+    <w:qFormat/>
+    <w:rPr>
+      <w:rFonts w:cs="OpenSymbol"/>
+    </w:rPr>
+  </w:style>
+  <w:style w:type="character" w:styleId="ListLabel333">
+    <w:name w:val="ListLabel 333"/>
+    <w:qFormat/>
+    <w:rPr>
+      <w:rFonts w:cs="OpenSymbol"/>
+    </w:rPr>
+  </w:style>
+  <w:style w:type="character" w:styleId="ListLabel334">
+    <w:name w:val="ListLabel 334"/>
+    <w:qFormat/>
+    <w:rPr>
+      <w:rFonts w:cs="OpenSymbol"/>
+    </w:rPr>
+  </w:style>
+  <w:style w:type="character" w:styleId="ListLabel335">
+    <w:name w:val="ListLabel 335"/>
+    <w:qFormat/>
+    <w:rPr>
+      <w:rFonts w:cs="OpenSymbol"/>
+    </w:rPr>
+  </w:style>
+  <w:style w:type="character" w:styleId="ListLabel336">
+    <w:name w:val="ListLabel 336"/>
+    <w:qFormat/>
+    <w:rPr>
+      <w:rFonts w:cs="OpenSymbol"/>
+    </w:rPr>
+  </w:style>
+  <w:style w:type="character" w:styleId="ListLabel337">
+    <w:name w:val="ListLabel 337"/>
+    <w:qFormat/>
+    <w:rPr>
+      <w:rFonts w:cs="OpenSymbol"/>
+    </w:rPr>
+  </w:style>
+  <w:style w:type="character" w:styleId="ListLabel338">
+    <w:name w:val="ListLabel 338"/>
+    <w:qFormat/>
+    <w:rPr>
+      <w:rFonts w:cs="OpenSymbol"/>
+    </w:rPr>
+  </w:style>
+  <w:style w:type="character" w:styleId="ListLabel339">
+    <w:name w:val="ListLabel 339"/>
+    <w:qFormat/>
+    <w:rPr>
+      <w:rFonts w:cs="OpenSymbol"/>
+    </w:rPr>
+  </w:style>
+  <w:style w:type="character" w:styleId="ListLabel340">
+    <w:name w:val="ListLabel 340"/>
+    <w:qFormat/>
+    <w:rPr>
+      <w:rFonts w:cs="OpenSymbol"/>
+    </w:rPr>
+  </w:style>
+  <w:style w:type="character" w:styleId="ListLabel341">
+    <w:name w:val="ListLabel 341"/>
+    <w:qFormat/>
+    <w:rPr>
+      <w:rFonts w:cs="OpenSymbol"/>
+    </w:rPr>
+  </w:style>
+  <w:style w:type="character" w:styleId="ListLabel342">
+    <w:name w:val="ListLabel 342"/>
+    <w:qFormat/>
+    <w:rPr>
+      <w:rFonts w:cs="OpenSymbol"/>
+    </w:rPr>
+  </w:style>
+  <w:style w:type="character" w:styleId="ListLabel343">
+    <w:name w:val="ListLabel 343"/>
+    <w:qFormat/>
+    <w:rPr>
+      <w:rFonts w:cs="OpenSymbol"/>
+    </w:rPr>
+  </w:style>
+  <w:style w:type="character" w:styleId="ListLabel344">
+    <w:name w:val="ListLabel 344"/>
+    <w:qFormat/>
+    <w:rPr>
+      <w:rFonts w:cs="OpenSymbol"/>
+    </w:rPr>
+  </w:style>
+  <w:style w:type="character" w:styleId="ListLabel345">
+    <w:name w:val="ListLabel 345"/>
+    <w:qFormat/>
+    <w:rPr>
+      <w:rFonts w:cs="OpenSymbol"/>
+    </w:rPr>
+  </w:style>
+  <w:style w:type="character" w:styleId="ListLabel346">
+    <w:name w:val="ListLabel 346"/>
+    <w:qFormat/>
+    <w:rPr>
+      <w:rFonts w:cs="OpenSymbol"/>
+    </w:rPr>
+  </w:style>
+  <w:style w:type="character" w:styleId="ListLabel347">
+    <w:name w:val="ListLabel 347"/>
+    <w:qFormat/>
+    <w:rPr>
+      <w:rFonts w:cs="OpenSymbol"/>
+    </w:rPr>
+  </w:style>
+  <w:style w:type="character" w:styleId="ListLabel348">
+    <w:name w:val="ListLabel 348"/>
+    <w:qFormat/>
+    <w:rPr>
+      <w:rFonts w:cs="OpenSymbol"/>
+    </w:rPr>
+  </w:style>
+  <w:style w:type="character" w:styleId="ListLabel349">
+    <w:name w:val="ListLabel 349"/>
+    <w:qFormat/>
+    <w:rPr>
+      <w:rFonts w:cs="OpenSymbol"/>
+    </w:rPr>
+  </w:style>
+  <w:style w:type="character" w:styleId="ListLabel350">
+    <w:name w:val="ListLabel 350"/>
+    <w:qFormat/>
+    <w:rPr>
+      <w:rFonts w:cs="OpenSymbol"/>
+    </w:rPr>
+  </w:style>
+  <w:style w:type="character" w:styleId="ListLabel351">
+    <w:name w:val="ListLabel 351"/>
+    <w:qFormat/>
+    <w:rPr>
+      <w:rFonts w:cs="OpenSymbol"/>
+    </w:rPr>
+  </w:style>
+  <w:style w:type="character" w:styleId="ListLabel352">
+    <w:name w:val="ListLabel 352"/>
+    <w:qFormat/>
+    <w:rPr>
+      <w:rFonts w:cs="OpenSymbol"/>
+    </w:rPr>
+  </w:style>
+  <w:style w:type="character" w:styleId="ListLabel353">
+    <w:name w:val="ListLabel 353"/>
+    <w:qFormat/>
+    <w:rPr>
+      <w:rFonts w:cs="OpenSymbol"/>
+    </w:rPr>
+  </w:style>
+  <w:style w:type="character" w:styleId="ListLabel354">
+    <w:name w:val="ListLabel 354"/>
+    <w:qFormat/>
+    <w:rPr>
+      <w:rFonts w:cs="OpenSymbol"/>
+    </w:rPr>
+  </w:style>
+  <w:style w:type="character" w:styleId="ListLabel355">
+    <w:name w:val="ListLabel 355"/>
+    <w:qFormat/>
+    <w:rPr>
+      <w:rFonts w:cs="OpenSymbol"/>
+    </w:rPr>
+  </w:style>
+  <w:style w:type="character" w:styleId="ListLabel356">
+    <w:name w:val="ListLabel 356"/>
+    <w:qFormat/>
+    <w:rPr>
+      <w:rFonts w:cs="OpenSymbol"/>
+    </w:rPr>
+  </w:style>
+  <w:style w:type="character" w:styleId="ListLabel357">
+    <w:name w:val="ListLabel 357"/>
+    <w:qFormat/>
+    <w:rPr>
+      <w:rFonts w:cs="OpenSymbol"/>
+    </w:rPr>
+  </w:style>
+  <w:style w:type="character" w:styleId="ListLabel358">
+    <w:name w:val="ListLabel 358"/>
+    <w:qFormat/>
+    <w:rPr>
+      <w:rFonts w:cs="OpenSymbol"/>
+    </w:rPr>
+  </w:style>
+  <w:style w:type="character" w:styleId="ListLabel359">
+    <w:name w:val="ListLabel 359"/>
+    <w:qFormat/>
+    <w:rPr>
+      <w:rFonts w:cs="OpenSymbol"/>
+    </w:rPr>
+  </w:style>
+  <w:style w:type="character" w:styleId="ListLabel360">
+    <w:name w:val="ListLabel 360"/>
+    <w:qFormat/>
+    <w:rPr>
+      <w:rFonts w:cs="OpenSymbol"/>
+    </w:rPr>
+  </w:style>
+  <w:style w:type="character" w:styleId="ListLabel361">
+    <w:name w:val="ListLabel 361"/>
+    <w:qFormat/>
+    <w:rPr>
+      <w:rFonts w:cs="OpenSymbol"/>
+    </w:rPr>
+  </w:style>
+  <w:style w:type="character" w:styleId="ListLabel362">
+    <w:name w:val="ListLabel 362"/>
+    <w:qFormat/>
+    <w:rPr>
+      <w:rFonts w:cs="OpenSymbol"/>
+    </w:rPr>
+  </w:style>
+  <w:style w:type="character" w:styleId="ListLabel363">
+    <w:name w:val="ListLabel 363"/>
+    <w:qFormat/>
+    <w:rPr>
+      <w:rFonts w:cs="OpenSymbol"/>
+    </w:rPr>
+  </w:style>
+  <w:style w:type="character" w:styleId="ListLabel364">
+    <w:name w:val="ListLabel 364"/>
+    <w:qFormat/>
+    <w:rPr>
+      <w:rFonts w:cs="OpenSymbol"/>
+    </w:rPr>
+  </w:style>
+  <w:style w:type="character" w:styleId="ListLabel365">
+    <w:name w:val="ListLabel 365"/>
+    <w:qFormat/>
+    <w:rPr>
+      <w:rFonts w:cs="OpenSymbol"/>
+    </w:rPr>
+  </w:style>
+  <w:style w:type="character" w:styleId="ListLabel366">
+    <w:name w:val="ListLabel 366"/>
+    <w:qFormat/>
+    <w:rPr>
+      <w:rFonts w:cs="OpenSymbol"/>
+    </w:rPr>
+  </w:style>
+  <w:style w:type="character" w:styleId="ListLabel367">
+    <w:name w:val="ListLabel 367"/>
+    <w:qFormat/>
+    <w:rPr>
+      <w:rFonts w:cs="OpenSymbol"/>
+    </w:rPr>
+  </w:style>
+  <w:style w:type="character" w:styleId="ListLabel368">
+    <w:name w:val="ListLabel 368"/>
+    <w:qFormat/>
+    <w:rPr>
+      <w:rFonts w:cs="OpenSymbol"/>
+    </w:rPr>
+  </w:style>
+  <w:style w:type="character" w:styleId="ListLabel369">
+    <w:name w:val="ListLabel 369"/>
+    <w:qFormat/>
+    <w:rPr>
+      <w:rFonts w:cs="OpenSymbol"/>
+    </w:rPr>
+  </w:style>
+  <w:style w:type="character" w:styleId="ListLabel370">
+    <w:name w:val="ListLabel 370"/>
+    <w:qFormat/>
+    <w:rPr>
+      <w:rFonts w:cs="OpenSymbol"/>
+    </w:rPr>
+  </w:style>
+  <w:style w:type="character" w:styleId="ListLabel371">
+    <w:name w:val="ListLabel 371"/>
+    <w:qFormat/>
+    <w:rPr>
+      <w:rFonts w:cs="OpenSymbol"/>
+    </w:rPr>
+  </w:style>
+  <w:style w:type="character" w:styleId="ListLabel372">
+    <w:name w:val="ListLabel 372"/>
+    <w:qFormat/>
+    <w:rPr>
+      <w:rFonts w:cs="OpenSymbol"/>
+    </w:rPr>
+  </w:style>
+  <w:style w:type="character" w:styleId="ListLabel373">
+    <w:name w:val="ListLabel 373"/>
+    <w:qFormat/>
+    <w:rPr>
+      <w:rFonts w:cs="OpenSymbol"/>
+    </w:rPr>
+  </w:style>
+  <w:style w:type="character" w:styleId="ListLabel374">
+    <w:name w:val="ListLabel 374"/>
+    <w:qFormat/>
+    <w:rPr>
+      <w:rFonts w:cs="OpenSymbol"/>
+    </w:rPr>
+  </w:style>
+  <w:style w:type="character" w:styleId="ListLabel375">
+    <w:name w:val="ListLabel 375"/>
+    <w:qFormat/>
+    <w:rPr>
+      <w:rFonts w:cs="OpenSymbol"/>
+    </w:rPr>
+  </w:style>
+  <w:style w:type="character" w:styleId="ListLabel376">
+    <w:name w:val="ListLabel 376"/>
+    <w:qFormat/>
+    <w:rPr>
+      <w:rFonts w:cs="OpenSymbol"/>
+    </w:rPr>
+  </w:style>
+  <w:style w:type="character" w:styleId="ListLabel377">
+    <w:name w:val="ListLabel 377"/>
+    <w:qFormat/>
+    <w:rPr>
+      <w:rFonts w:cs="OpenSymbol"/>
+    </w:rPr>
+  </w:style>
+  <w:style w:type="character" w:styleId="ListLabel378">
+    <w:name w:val="ListLabel 378"/>
+    <w:qFormat/>
+    <w:rPr>
+      <w:rFonts w:cs="OpenSymbol"/>
+    </w:rPr>
+  </w:style>
+  <w:style w:type="character" w:styleId="ListLabel379">
+    <w:name w:val="ListLabel 379"/>
+    <w:qFormat/>
+    <w:rPr>
+      <w:rFonts w:cs="OpenSymbol"/>
+    </w:rPr>
+  </w:style>
+  <w:style w:type="character" w:styleId="ListLabel380">
+    <w:name w:val="ListLabel 380"/>
+    <w:qFormat/>
+    <w:rPr>
+      <w:rFonts w:cs="OpenSymbol"/>
+    </w:rPr>
+  </w:style>
+  <w:style w:type="character" w:styleId="ListLabel381">
+    <w:name w:val="ListLabel 381"/>
+    <w:qFormat/>
+    <w:rPr>
+      <w:rFonts w:cs="OpenSymbol"/>
+    </w:rPr>
+  </w:style>
+  <w:style w:type="character" w:styleId="ListLabel382">
+    <w:name w:val="ListLabel 382"/>
+    <w:qFormat/>
+    <w:rPr>
+      <w:rFonts w:cs="OpenSymbol"/>
+    </w:rPr>
+  </w:style>
+  <w:style w:type="character" w:styleId="ListLabel383">
+    <w:name w:val="ListLabel 383"/>
+    <w:qFormat/>
+    <w:rPr>
+      <w:rFonts w:cs="OpenSymbol"/>
+    </w:rPr>
+  </w:style>
+  <w:style w:type="character" w:styleId="ListLabel384">
+    <w:name w:val="ListLabel 384"/>
+    <w:qFormat/>
+    <w:rPr>
+      <w:rFonts w:cs="OpenSymbol"/>
+    </w:rPr>
+  </w:style>
+  <w:style w:type="character" w:styleId="ListLabel385">
+    <w:name w:val="ListLabel 385"/>
+    <w:qFormat/>
+    <w:rPr>
+      <w:rFonts w:cs="OpenSymbol"/>
+    </w:rPr>
+  </w:style>
+  <w:style w:type="character" w:styleId="ListLabel386">
+    <w:name w:val="ListLabel 386"/>
+    <w:qFormat/>
+    <w:rPr>
+      <w:rFonts w:cs="OpenSymbol"/>
+    </w:rPr>
+  </w:style>
+  <w:style w:type="character" w:styleId="ListLabel387">
+    <w:name w:val="ListLabel 387"/>
+    <w:qFormat/>
+    <w:rPr>
+      <w:rFonts w:cs="OpenSymbol"/>
+    </w:rPr>
+  </w:style>
   <w:style w:type="paragraph" w:styleId="Heading">
     <w:name w:val="Heading"/>
     <w:basedOn w:val="Normal"/>

</xml_diff>